<commit_message>
Replace all content with my own
</commit_message>
<xml_diff>
--- a/docs/cv/CV Nagendra Tanikella prof.docx
+++ b/docs/cv/CV Nagendra Tanikella prof.docx
@@ -464,15 +464,7 @@
           <w:b/>
           <w:bCs/>
         </w:rPr>
-        <w:t xml:space="preserve">Statistical </w:t>
-      </w:r>
-      <w:r>
-        <w:rPr>
-          <w:rFonts w:cstheme="minorHAnsi"/>
-          <w:b/>
-          <w:bCs/>
-        </w:rPr>
-        <w:t>Analysis:</w:t>
+        <w:t>Statistical Analysis:</w:t>
       </w:r>
       <w:r>
         <w:rPr>
@@ -1643,10 +1635,7 @@
         <w:t>Oak Ridge National Laboratory</w:t>
       </w:r>
       <w:r>
-        <w:t xml:space="preserve"> - Research</w:t>
-      </w:r>
-      <w:r>
-        <w:t xml:space="preserve"> Intern</w:t>
+        <w:t xml:space="preserve"> - Research Intern</w:t>
       </w:r>
       <w:r>
         <w:rPr>
@@ -1876,7 +1865,7 @@
           <w:color w:val="auto"/>
           <w:sz w:val="24"/>
         </w:rPr>
-        <w:t xml:space="preserve">              </w:t>
+        <w:t xml:space="preserve">             </w:t>
       </w:r>
       <w:r>
         <w:rPr>
@@ -3673,29 +3662,7 @@
           <w:color w:val="auto"/>
           <w:u w:val="none"/>
         </w:rPr>
-        <w:t>Parametric nasophary</w:t>
-      </w:r>
-      <w:r>
-        <w:rPr>
-          <w:rStyle w:val="Hyperlink"/>
-          <w:rFonts w:eastAsia="CenturyGothic-Bold" w:cstheme="minorHAnsi"/>
-          <w:b/>
-          <w:bCs/>
-          <w:color w:val="auto"/>
-          <w:u w:val="none"/>
-        </w:rPr>
-        <w:t>n</w:t>
-      </w:r>
-      <w:r>
-        <w:rPr>
-          <w:rStyle w:val="Hyperlink"/>
-          <w:rFonts w:eastAsia="CenturyGothic-Bold" w:cstheme="minorHAnsi"/>
-          <w:b/>
-          <w:bCs/>
-          <w:color w:val="auto"/>
-          <w:u w:val="none"/>
-        </w:rPr>
-        <w:t>geal swab for sampling COVID-19 and other respiratory viruses</w:t>
+        <w:t>Parametric nasopharyngeal swab for sampling COVID-19 and other respiratory viruses</w:t>
       </w:r>
       <w:proofErr w:type="gramStart"/>
       <w:r>
@@ -7468,6 +7435,7 @@
   <w:style w:type="character" w:default="1" w:styleId="DefaultParagraphFont">
     <w:name w:val="Default Paragraph Font"/>
     <w:uiPriority w:val="1"/>
+    <w:semiHidden/>
     <w:unhideWhenUsed/>
   </w:style>
   <w:style w:type="table" w:default="1" w:styleId="TableNormal">

</xml_diff>